<commit_message>
small edit. test checkin
</commit_message>
<xml_diff>
--- a/GP_Abstract.docx
+++ b/GP_Abstract.docx
@@ -68,31 +68,7 @@
           <w:szCs w:val="22"/>
           <w:shd w:val="clear" w:color="auto" w:fill="FFFFFF"/>
         </w:rPr>
-        <w:t xml:space="preserve"> Grover and </w:t>
-      </w:r>
-      <w:proofErr w:type="spellStart"/>
-      <w:r>
-        <w:rPr>
-          <w:rFonts w:eastAsia="Times New Roman" w:cs="Times New Roman"/>
-          <w:i/>
-          <w:color w:val="454545"/>
-          <w:sz w:val="22"/>
-          <w:szCs w:val="22"/>
-          <w:shd w:val="clear" w:color="auto" w:fill="FFFFFF"/>
-        </w:rPr>
-        <w:t>Soumyaroop</w:t>
-      </w:r>
-      <w:proofErr w:type="spellEnd"/>
-      <w:r>
-        <w:rPr>
-          <w:rFonts w:eastAsia="Times New Roman" w:cs="Times New Roman"/>
-          <w:i/>
-          <w:color w:val="454545"/>
-          <w:sz w:val="22"/>
-          <w:szCs w:val="22"/>
-          <w:shd w:val="clear" w:color="auto" w:fill="FFFFFF"/>
-        </w:rPr>
-        <w:t xml:space="preserve"> Dutta</w:t>
+        <w:t xml:space="preserve"> Grover and Soumyaroop Dutta</w:t>
       </w:r>
     </w:p>
     <w:p>
@@ -464,8 +440,6 @@
           <w:shd w:val="clear" w:color="auto" w:fill="FFFFFF"/>
         </w:rPr>
       </w:pPr>
-      <w:bookmarkStart w:id="0" w:name="_GoBack"/>
-      <w:bookmarkEnd w:id="0"/>
     </w:p>
     <w:p>
       <w:pPr>
@@ -1318,25 +1292,17 @@
         </w:rPr>
         <w:t xml:space="preserve"> access patterns</w:t>
       </w:r>
-      <w:r>
-        <w:rPr>
-          <w:rFonts w:eastAsia="Times New Roman" w:cs="Times New Roman"/>
-          <w:color w:val="454545"/>
-          <w:sz w:val="22"/>
-          <w:szCs w:val="22"/>
-          <w:shd w:val="clear" w:color="auto" w:fill="FFFFFF"/>
-        </w:rPr>
-        <w:t xml:space="preserve">, geographical </w:t>
-      </w:r>
-      <w:r>
-        <w:rPr>
-          <w:rFonts w:eastAsia="Times New Roman" w:cs="Times New Roman"/>
-          <w:color w:val="454545"/>
-          <w:sz w:val="22"/>
-          <w:szCs w:val="22"/>
-          <w:shd w:val="clear" w:color="auto" w:fill="FFFFFF"/>
-        </w:rPr>
-        <w:t xml:space="preserve">location of </w:t>
+      <w:bookmarkStart w:id="0" w:name="_GoBack"/>
+      <w:bookmarkEnd w:id="0"/>
+      <w:r>
+        <w:rPr>
+          <w:rFonts w:eastAsia="Times New Roman" w:cs="Times New Roman"/>
+          <w:color w:val="454545"/>
+          <w:sz w:val="22"/>
+          <w:szCs w:val="22"/>
+          <w:shd w:val="clear" w:color="auto" w:fill="FFFFFF"/>
+        </w:rPr>
+        <w:t xml:space="preserve"> of </w:t>
       </w:r>
       <w:r>
         <w:rPr>
@@ -1471,7 +1437,7 @@
     </w:rPrDefault>
     <w:pPrDefault/>
   </w:docDefaults>
-  <w:latentStyles w:defLockedState="0" w:defUIPriority="99" w:defSemiHidden="0" w:defUnhideWhenUsed="0" w:defQFormat="0" w:count="380">
+  <w:latentStyles w:defLockedState="0" w:defUIPriority="99" w:defSemiHidden="0" w:defUnhideWhenUsed="0" w:defQFormat="0" w:count="382">
     <w:lsdException w:name="Normal" w:uiPriority="0" w:qFormat="1"/>
     <w:lsdException w:name="heading 1" w:uiPriority="9" w:qFormat="1"/>
     <w:lsdException w:name="heading 2" w:semiHidden="1" w:uiPriority="9" w:unhideWhenUsed="1" w:qFormat="1"/>
@@ -1577,7 +1543,6 @@
     <w:lsdException w:name="HTML Sample" w:semiHidden="1" w:unhideWhenUsed="1"/>
     <w:lsdException w:name="HTML Typewriter" w:semiHidden="1" w:unhideWhenUsed="1"/>
     <w:lsdException w:name="HTML Variable" w:semiHidden="1" w:unhideWhenUsed="1"/>
-    <w:lsdException w:name="Normal Table" w:semiHidden="1" w:unhideWhenUsed="1"/>
     <w:lsdException w:name="annotation subject" w:semiHidden="1" w:unhideWhenUsed="1"/>
     <w:lsdException w:name="No List" w:semiHidden="1" w:unhideWhenUsed="1"/>
     <w:lsdException w:name="Outline List 1" w:semiHidden="1" w:unhideWhenUsed="1"/>
@@ -1623,11 +1588,9 @@
     <w:lsdException w:name="Table Subtle 1" w:semiHidden="1" w:unhideWhenUsed="1"/>
     <w:lsdException w:name="Table Subtle 2" w:semiHidden="1" w:unhideWhenUsed="1"/>
     <w:lsdException w:name="Table Web 1" w:semiHidden="1" w:unhideWhenUsed="1"/>
-    <w:lsdException w:name="Table Web 2" w:semiHidden="1" w:unhideWhenUsed="1"/>
     <w:lsdException w:name="Table Web 3" w:semiHidden="1" w:unhideWhenUsed="1"/>
     <w:lsdException w:name="Balloon Text" w:semiHidden="1" w:unhideWhenUsed="1"/>
     <w:lsdException w:name="Table Grid" w:uiPriority="39"/>
-    <w:lsdException w:name="Table Theme" w:semiHidden="1" w:unhideWhenUsed="1"/>
     <w:lsdException w:name="Note Level 1" w:semiHidden="1" w:unhideWhenUsed="1"/>
     <w:lsdException w:name="Note Level 2" w:semiHidden="1" w:unhideWhenUsed="1"/>
     <w:lsdException w:name="Note Level 3" w:semiHidden="1" w:unhideWhenUsed="1"/>
@@ -1852,6 +1815,8 @@
     <w:lsdException w:name="List Table 5 Dark Accent 6" w:uiPriority="50"/>
     <w:lsdException w:name="List Table 6 Colorful Accent 6" w:uiPriority="51"/>
     <w:lsdException w:name="List Table 7 Colorful Accent 6" w:uiPriority="52"/>
+    <w:lsdException w:name="Mention" w:semiHidden="1" w:unhideWhenUsed="1"/>
+    <w:lsdException w:name="Smart Hyperlink" w:semiHidden="1" w:unhideWhenUsed="1"/>
   </w:latentStyles>
   <w:style w:type="paragraph" w:default="1" w:styleId="Normal">
     <w:name w:val="Normal"/>

</xml_diff>